<commit_message>
register.html and CSS first version ready
</commit_message>
<xml_diff>
--- a/Concept/SQL/Meeting_24_11_20.docx
+++ b/Concept/SQL/Meeting_24_11_20.docx
@@ -48,16 +48,28 @@
         <w:sym w:font="Wingdings" w:char="F0E0"/>
       </w:r>
       <w:r>
-        <w:t xml:space="preserve"> törlés elemeket, az egész cartot</w:t>
-      </w:r>
-    </w:p>
-    <w:p>
+        <w:t xml:space="preserve"> törlés elemeket, az egész </w:t>
+      </w:r>
+      <w:proofErr w:type="spellStart"/>
+      <w:r>
+        <w:t>cartot</w:t>
+      </w:r>
+      <w:proofErr w:type="spellEnd"/>
+    </w:p>
+    <w:p>
+      <w:r>
+        <w:t>setShippingAddr.html</w:t>
+      </w:r>
+    </w:p>
+    <w:p>
+      <w:proofErr w:type="spellStart"/>
       <w:r>
         <w:rPr>
           <w:color w:val="FF0000"/>
         </w:rPr>
         <w:t>tymeleaf</w:t>
       </w:r>
+      <w:proofErr w:type="spellEnd"/>
     </w:p>
     <w:p>
       <w:pPr>
@@ -90,80 +102,124 @@
           <w:numId w:val="1"/>
         </w:numPr>
       </w:pPr>
+      <w:proofErr w:type="spellStart"/>
       <w:r>
         <w:t>Product</w:t>
       </w:r>
-    </w:p>
-    <w:p>
-      <w:pPr>
-        <w:pStyle w:val="Listaszerbekezds"/>
-        <w:numPr>
-          <w:ilvl w:val="1"/>
-          <w:numId w:val="1"/>
-        </w:numPr>
-      </w:pPr>
+      <w:proofErr w:type="spellEnd"/>
+    </w:p>
+    <w:p>
+      <w:pPr>
+        <w:pStyle w:val="Listaszerbekezds"/>
+        <w:numPr>
+          <w:ilvl w:val="1"/>
+          <w:numId w:val="1"/>
+        </w:numPr>
+      </w:pPr>
+      <w:proofErr w:type="spellStart"/>
       <w:r>
         <w:t>price</w:t>
       </w:r>
-    </w:p>
-    <w:p>
-      <w:pPr>
-        <w:pStyle w:val="Listaszerbekezds"/>
-        <w:numPr>
-          <w:ilvl w:val="1"/>
-          <w:numId w:val="1"/>
-        </w:numPr>
-      </w:pPr>
+      <w:proofErr w:type="spellEnd"/>
+    </w:p>
+    <w:p>
+      <w:pPr>
+        <w:pStyle w:val="Listaszerbekezds"/>
+        <w:numPr>
+          <w:ilvl w:val="1"/>
+          <w:numId w:val="1"/>
+        </w:numPr>
+      </w:pPr>
+      <w:proofErr w:type="spellStart"/>
       <w:r>
         <w:t>price_unit</w:t>
       </w:r>
-    </w:p>
-    <w:p>
-      <w:pPr>
-        <w:pStyle w:val="Listaszerbekezds"/>
-        <w:numPr>
-          <w:ilvl w:val="1"/>
-          <w:numId w:val="1"/>
-        </w:numPr>
-      </w:pPr>
+      <w:proofErr w:type="spellEnd"/>
+    </w:p>
+    <w:p>
+      <w:pPr>
+        <w:pStyle w:val="Listaszerbekezds"/>
+        <w:numPr>
+          <w:ilvl w:val="1"/>
+          <w:numId w:val="1"/>
+        </w:numPr>
+      </w:pPr>
+      <w:proofErr w:type="spellStart"/>
       <w:r>
         <w:t>Photo</w:t>
       </w:r>
       <w:r>
-        <w:t>_location (optional with more photos, külön táblával)</w:t>
-      </w:r>
+        <w:t>_location</w:t>
+      </w:r>
+      <w:proofErr w:type="spellEnd"/>
+      <w:r>
+        <w:t xml:space="preserve"> (</w:t>
+      </w:r>
+      <w:proofErr w:type="spellStart"/>
+      <w:r>
+        <w:t>optional</w:t>
+      </w:r>
+      <w:proofErr w:type="spellEnd"/>
       <w:r>
         <w:t xml:space="preserve"> </w:t>
       </w:r>
+      <w:proofErr w:type="spellStart"/>
+      <w:r>
+        <w:t>with</w:t>
+      </w:r>
+      <w:proofErr w:type="spellEnd"/>
+      <w:r>
+        <w:t xml:space="preserve"> more </w:t>
+      </w:r>
+      <w:proofErr w:type="spellStart"/>
+      <w:r>
+        <w:t>photos</w:t>
+      </w:r>
+      <w:proofErr w:type="spellEnd"/>
+      <w:r>
+        <w:t>, külön táblával)</w:t>
+      </w:r>
+      <w:r>
+        <w:t xml:space="preserve"> </w:t>
+      </w:r>
+      <w:proofErr w:type="spellStart"/>
       <w:r>
         <w:rPr>
           <w:color w:val="FF0000"/>
         </w:rPr>
         <w:t>tymeleaf</w:t>
       </w:r>
-    </w:p>
-    <w:p>
-      <w:pPr>
-        <w:pStyle w:val="Listaszerbekezds"/>
-        <w:numPr>
-          <w:ilvl w:val="1"/>
-          <w:numId w:val="1"/>
-        </w:numPr>
-      </w:pPr>
+      <w:proofErr w:type="spellEnd"/>
+    </w:p>
+    <w:p>
+      <w:pPr>
+        <w:pStyle w:val="Listaszerbekezds"/>
+        <w:numPr>
+          <w:ilvl w:val="1"/>
+          <w:numId w:val="1"/>
+        </w:numPr>
+      </w:pPr>
+      <w:proofErr w:type="spellStart"/>
       <w:r>
         <w:t>Name</w:t>
       </w:r>
-    </w:p>
-    <w:p>
-      <w:pPr>
-        <w:pStyle w:val="Listaszerbekezds"/>
-        <w:numPr>
-          <w:ilvl w:val="1"/>
-          <w:numId w:val="1"/>
-        </w:numPr>
-      </w:pPr>
-      <w:r>
-        <w:t>product_ID (PRIMARY KEY)</w:t>
+      <w:proofErr w:type="spellEnd"/>
+    </w:p>
+    <w:p>
+      <w:pPr>
+        <w:pStyle w:val="Listaszerbekezds"/>
+        <w:numPr>
+          <w:ilvl w:val="1"/>
+          <w:numId w:val="1"/>
+        </w:numPr>
+      </w:pPr>
+      <w:proofErr w:type="spellStart"/>
+      <w:r>
+        <w:t>product_ID</w:t>
+      </w:r>
+      <w:proofErr w:type="spellEnd"/>
+      <w:r>
+        <w:t xml:space="preserve"> (PRIMARY KEY)</w:t>
       </w:r>
     </w:p>
     <w:p>
@@ -177,74 +233,139 @@
           <w:highlight w:val="lightGray"/>
         </w:rPr>
       </w:pPr>
+      <w:proofErr w:type="spellStart"/>
       <w:r>
         <w:rPr>
           <w:highlight w:val="lightGray"/>
         </w:rPr>
-        <w:t>Cat_Name(FK)</w:t>
-      </w:r>
-    </w:p>
-    <w:p>
-      <w:pPr>
-        <w:pStyle w:val="Listaszerbekezds"/>
-        <w:numPr>
-          <w:ilvl w:val="1"/>
-          <w:numId w:val="1"/>
-        </w:numPr>
-      </w:pPr>
+        <w:t>Cat_</w:t>
+      </w:r>
+      <w:proofErr w:type="gramStart"/>
+      <w:r>
+        <w:rPr>
+          <w:highlight w:val="lightGray"/>
+        </w:rPr>
+        <w:t>Name</w:t>
+      </w:r>
+      <w:proofErr w:type="spellEnd"/>
+      <w:r>
+        <w:rPr>
+          <w:highlight w:val="lightGray"/>
+        </w:rPr>
+        <w:t>(</w:t>
+      </w:r>
+      <w:proofErr w:type="gramEnd"/>
+      <w:r>
+        <w:rPr>
+          <w:highlight w:val="lightGray"/>
+        </w:rPr>
+        <w:t>FK)</w:t>
+      </w:r>
+    </w:p>
+    <w:p>
+      <w:pPr>
+        <w:pStyle w:val="Listaszerbekezds"/>
+        <w:numPr>
+          <w:ilvl w:val="1"/>
+          <w:numId w:val="1"/>
+        </w:numPr>
+      </w:pPr>
+      <w:proofErr w:type="spellStart"/>
       <w:r>
         <w:t>ex</w:t>
       </w:r>
       <w:r>
-        <w:t>_price (optional)</w:t>
-      </w:r>
-    </w:p>
-    <w:p>
-      <w:pPr>
-        <w:pStyle w:val="Listaszerbekezds"/>
-        <w:numPr>
-          <w:ilvl w:val="1"/>
-          <w:numId w:val="1"/>
-        </w:numPr>
-      </w:pPr>
+        <w:t>_price</w:t>
+      </w:r>
+      <w:proofErr w:type="spellEnd"/>
+      <w:r>
+        <w:t xml:space="preserve"> (</w:t>
+      </w:r>
+      <w:proofErr w:type="spellStart"/>
+      <w:r>
+        <w:t>optional</w:t>
+      </w:r>
+      <w:proofErr w:type="spellEnd"/>
+      <w:r>
+        <w:t>)</w:t>
+      </w:r>
+    </w:p>
+    <w:p>
+      <w:pPr>
+        <w:pStyle w:val="Listaszerbekezds"/>
+        <w:numPr>
+          <w:ilvl w:val="1"/>
+          <w:numId w:val="1"/>
+        </w:numPr>
+      </w:pPr>
+      <w:proofErr w:type="spellStart"/>
       <w:r>
         <w:t>quantity</w:t>
       </w:r>
-    </w:p>
-    <w:p>
-      <w:pPr>
-        <w:pStyle w:val="Listaszerbekezds"/>
-        <w:numPr>
-          <w:ilvl w:val="1"/>
-          <w:numId w:val="1"/>
-        </w:numPr>
-      </w:pPr>
+      <w:proofErr w:type="spellEnd"/>
+    </w:p>
+    <w:p>
+      <w:pPr>
+        <w:pStyle w:val="Listaszerbekezds"/>
+        <w:numPr>
+          <w:ilvl w:val="1"/>
+          <w:numId w:val="1"/>
+        </w:numPr>
+      </w:pPr>
+      <w:proofErr w:type="spellStart"/>
       <w:r>
         <w:t>shipping_price</w:t>
       </w:r>
-    </w:p>
-    <w:p>
-      <w:pPr>
-        <w:pStyle w:val="Listaszerbekezds"/>
-        <w:numPr>
-          <w:ilvl w:val="1"/>
-          <w:numId w:val="1"/>
-        </w:numPr>
-      </w:pPr>
-      <w:r>
-        <w:t>condition (?)</w:t>
-      </w:r>
-    </w:p>
-    <w:p>
-      <w:pPr>
-        <w:pStyle w:val="Listaszerbekezds"/>
-        <w:numPr>
-          <w:ilvl w:val="1"/>
-          <w:numId w:val="1"/>
-        </w:numPr>
-      </w:pPr>
-      <w:r>
-        <w:t>est_delirevy (optional, megadjuk h 3 hét, szerveroldalon egy servlet lekezeli, hogy most +3 hét)</w:t>
+      <w:proofErr w:type="spellEnd"/>
+    </w:p>
+    <w:p>
+      <w:pPr>
+        <w:pStyle w:val="Listaszerbekezds"/>
+        <w:numPr>
+          <w:ilvl w:val="1"/>
+          <w:numId w:val="1"/>
+        </w:numPr>
+      </w:pPr>
+      <w:proofErr w:type="spellStart"/>
+      <w:r>
+        <w:t>condition</w:t>
+      </w:r>
+      <w:proofErr w:type="spellEnd"/>
+      <w:r>
+        <w:t xml:space="preserve"> (?)</w:t>
+      </w:r>
+    </w:p>
+    <w:p>
+      <w:pPr>
+        <w:pStyle w:val="Listaszerbekezds"/>
+        <w:numPr>
+          <w:ilvl w:val="1"/>
+          <w:numId w:val="1"/>
+        </w:numPr>
+      </w:pPr>
+      <w:proofErr w:type="spellStart"/>
+      <w:r>
+        <w:t>est_delirevy</w:t>
+      </w:r>
+      <w:proofErr w:type="spellEnd"/>
+      <w:r>
+        <w:t xml:space="preserve"> (</w:t>
+      </w:r>
+      <w:proofErr w:type="spellStart"/>
+      <w:r>
+        <w:t>optional</w:t>
+      </w:r>
+      <w:proofErr w:type="spellEnd"/>
+      <w:r>
+        <w:t xml:space="preserve">, megadjuk h 3 hét, szerveroldalon egy </w:t>
+      </w:r>
+      <w:proofErr w:type="spellStart"/>
+      <w:r>
+        <w:t>servlet</w:t>
+      </w:r>
+      <w:proofErr w:type="spellEnd"/>
+      <w:r>
+        <w:t xml:space="preserve"> lekezeli, hogy most +3 hét)</w:t>
       </w:r>
     </w:p>
     <w:p>
@@ -255,23 +376,30 @@
           <w:numId w:val="1"/>
         </w:numPr>
       </w:pPr>
-      <w:r>
-        <w:t xml:space="preserve">Category </w:t>
-      </w:r>
-    </w:p>
-    <w:p>
-      <w:pPr>
-        <w:pStyle w:val="Listaszerbekezds"/>
-        <w:numPr>
-          <w:ilvl w:val="1"/>
-          <w:numId w:val="1"/>
-        </w:numPr>
-      </w:pPr>
-      <w:r>
-        <w:t xml:space="preserve">Cat_Name </w:t>
-      </w:r>
-      <w:r>
-        <w:t>(PRIMARY KEY)</w:t>
+      <w:proofErr w:type="spellStart"/>
+      <w:r>
+        <w:t>Category</w:t>
+      </w:r>
+      <w:proofErr w:type="spellEnd"/>
+      <w:r>
+        <w:t xml:space="preserve"> </w:t>
+      </w:r>
+    </w:p>
+    <w:p>
+      <w:pPr>
+        <w:pStyle w:val="Listaszerbekezds"/>
+        <w:numPr>
+          <w:ilvl w:val="1"/>
+          <w:numId w:val="1"/>
+        </w:numPr>
+      </w:pPr>
+      <w:proofErr w:type="spellStart"/>
+      <w:r>
+        <w:t>Cat_Name</w:t>
+      </w:r>
+      <w:proofErr w:type="spellEnd"/>
+      <w:r>
+        <w:t xml:space="preserve"> (PRIMARY KEY)</w:t>
       </w:r>
     </w:p>
     <w:p>
@@ -286,17 +414,33 @@
           <w:highlight w:val="lightGray"/>
         </w:rPr>
       </w:pPr>
+      <w:proofErr w:type="spellStart"/>
       <w:r>
         <w:rPr>
           <w:highlight w:val="lightGray"/>
         </w:rPr>
         <w:t>Category-Product</w:t>
       </w:r>
+      <w:proofErr w:type="spellEnd"/>
       <w:r>
         <w:rPr>
           <w:highlight w:val="lightGray"/>
         </w:rPr>
-        <w:t xml:space="preserve"> (optimal)</w:t>
+        <w:t xml:space="preserve"> (</w:t>
+      </w:r>
+      <w:proofErr w:type="spellStart"/>
+      <w:r>
+        <w:rPr>
+          <w:highlight w:val="lightGray"/>
+        </w:rPr>
+        <w:t>optimal</w:t>
+      </w:r>
+      <w:proofErr w:type="spellEnd"/>
+      <w:r>
+        <w:rPr>
+          <w:highlight w:val="lightGray"/>
+        </w:rPr>
+        <w:t>)</w:t>
       </w:r>
     </w:p>
     <w:p>
@@ -311,23 +455,19 @@
           <w:highlight w:val="lightGray"/>
         </w:rPr>
       </w:pPr>
+      <w:proofErr w:type="spellStart"/>
       <w:r>
         <w:rPr>
           <w:highlight w:val="lightGray"/>
         </w:rPr>
-        <w:t>Cat_Name (</w:t>
-      </w:r>
+        <w:t>Cat_Name</w:t>
+      </w:r>
+      <w:proofErr w:type="spellEnd"/>
       <w:r>
         <w:rPr>
           <w:highlight w:val="lightGray"/>
         </w:rPr>
-        <w:t>FK</w:t>
-      </w:r>
-      <w:r>
-        <w:rPr>
-          <w:highlight w:val="lightGray"/>
-        </w:rPr>
-        <w:t>)</w:t>
+        <w:t xml:space="preserve"> (FK)</w:t>
       </w:r>
     </w:p>
     <w:p>
@@ -342,11 +482,19 @@
           <w:highlight w:val="lightGray"/>
         </w:rPr>
       </w:pPr>
+      <w:proofErr w:type="spellStart"/>
       <w:r>
         <w:rPr>
           <w:highlight w:val="lightGray"/>
         </w:rPr>
-        <w:t>product_ID(FK)</w:t>
+        <w:t>product_ID</w:t>
+      </w:r>
+      <w:proofErr w:type="spellEnd"/>
+      <w:r>
+        <w:rPr>
+          <w:highlight w:val="lightGray"/>
+        </w:rPr>
+        <w:t>(FK)</w:t>
       </w:r>
     </w:p>
     <w:p>
@@ -357,9 +505,11 @@
           <w:numId w:val="1"/>
         </w:numPr>
       </w:pPr>
+      <w:proofErr w:type="spellStart"/>
       <w:r>
         <w:t>Customer</w:t>
       </w:r>
+      <w:proofErr w:type="spellEnd"/>
       <w:r>
         <w:t xml:space="preserve"> (dinamikusan belekerülnie az SQL-be – INSERT INTO)</w:t>
       </w:r>
@@ -372,27 +522,36 @@
           <w:numId w:val="1"/>
         </w:numPr>
       </w:pPr>
-      <w:r>
-        <w:t>Cust</w:t>
-      </w:r>
-      <w:r>
-        <w:t>_ID</w:t>
-      </w:r>
-      <w:r>
-        <w:t>(PRIMARY KEY)</w:t>
-      </w:r>
-    </w:p>
-    <w:p>
-      <w:pPr>
-        <w:pStyle w:val="Listaszerbekezds"/>
-        <w:numPr>
-          <w:ilvl w:val="1"/>
-          <w:numId w:val="1"/>
-        </w:numPr>
-      </w:pPr>
+      <w:proofErr w:type="spellStart"/>
+      <w:r>
+        <w:t>Cust_</w:t>
+      </w:r>
+      <w:proofErr w:type="gramStart"/>
+      <w:r>
+        <w:t>ID</w:t>
+      </w:r>
+      <w:proofErr w:type="spellEnd"/>
+      <w:r>
+        <w:t>(</w:t>
+      </w:r>
+      <w:proofErr w:type="gramEnd"/>
+      <w:r>
+        <w:t>PRIMARY KEY)</w:t>
+      </w:r>
+    </w:p>
+    <w:p>
+      <w:pPr>
+        <w:pStyle w:val="Listaszerbekezds"/>
+        <w:numPr>
+          <w:ilvl w:val="1"/>
+          <w:numId w:val="1"/>
+        </w:numPr>
+      </w:pPr>
+      <w:proofErr w:type="spellStart"/>
       <w:r>
         <w:t>Cust_Name</w:t>
       </w:r>
+      <w:proofErr w:type="spellEnd"/>
     </w:p>
     <w:p>
       <w:pPr>
@@ -414,9 +573,11 @@
           <w:numId w:val="1"/>
         </w:numPr>
       </w:pPr>
+      <w:proofErr w:type="spellStart"/>
       <w:r>
         <w:t>Password</w:t>
       </w:r>
+      <w:proofErr w:type="spellEnd"/>
     </w:p>
     <w:p>
       <w:pPr>
@@ -438,9 +599,12 @@
           <w:numId w:val="1"/>
         </w:numPr>
       </w:pPr>
-      <w:r>
+      <w:proofErr w:type="spellStart"/>
+      <w:r>
+        <w:lastRenderedPageBreak/>
         <w:t>phone</w:t>
       </w:r>
+      <w:proofErr w:type="spellEnd"/>
     </w:p>
     <w:p>
       <w:pPr>
@@ -450,51 +614,98 @@
           <w:numId w:val="1"/>
         </w:numPr>
       </w:pPr>
+      <w:proofErr w:type="spellStart"/>
       <w:r>
         <w:t>Shipping_addr</w:t>
       </w:r>
-      <w:r>
-        <w:t xml:space="preserve"> (Customer – Shipping_address 1:N)</w:t>
-      </w:r>
-    </w:p>
-    <w:p>
-      <w:pPr>
-        <w:pStyle w:val="Listaszerbekezds"/>
-        <w:numPr>
-          <w:ilvl w:val="1"/>
-          <w:numId w:val="1"/>
-        </w:numPr>
-      </w:pPr>
-      <w:r>
-        <w:lastRenderedPageBreak/>
-        <w:t>Cust_ID(FK)</w:t>
-      </w:r>
-      <w:r>
-        <w:t xml:space="preserve">(részleges </w:t>
-      </w:r>
-      <w:r>
-        <w:t>PRIMARY KEY</w:t>
-      </w:r>
+      <w:proofErr w:type="spellEnd"/>
+      <w:r>
+        <w:t xml:space="preserve"> (</w:t>
+      </w:r>
+      <w:proofErr w:type="spellStart"/>
+      <w:r>
+        <w:t>Customer</w:t>
+      </w:r>
+      <w:proofErr w:type="spellEnd"/>
+      <w:r>
+        <w:t xml:space="preserve"> – </w:t>
+      </w:r>
+      <w:proofErr w:type="spellStart"/>
+      <w:r>
+        <w:t>Shipping_address</w:t>
+      </w:r>
+      <w:proofErr w:type="spellEnd"/>
+      <w:r>
+        <w:t xml:space="preserve"> </w:t>
+      </w:r>
+      <w:proofErr w:type="gramStart"/>
+      <w:r>
+        <w:t>1:N</w:t>
+      </w:r>
+      <w:proofErr w:type="gramEnd"/>
       <w:r>
         <w:t>)</w:t>
       </w:r>
-      <w:r>
-        <w:t xml:space="preserve"> (optional bővítés utca házszám stb.)</w:t>
-      </w:r>
-    </w:p>
-    <w:p>
-      <w:pPr>
-        <w:pStyle w:val="Listaszerbekezds"/>
-        <w:numPr>
-          <w:ilvl w:val="1"/>
-          <w:numId w:val="1"/>
-        </w:numPr>
-      </w:pPr>
+    </w:p>
+    <w:p>
+      <w:pPr>
+        <w:pStyle w:val="Listaszerbekezds"/>
+        <w:numPr>
+          <w:ilvl w:val="1"/>
+          <w:numId w:val="1"/>
+        </w:numPr>
+      </w:pPr>
+      <w:proofErr w:type="spellStart"/>
+      <w:r>
+        <w:t>Cust_ID</w:t>
+      </w:r>
+      <w:proofErr w:type="spellEnd"/>
+      <w:r>
+        <w:t>(FK</w:t>
+      </w:r>
+      <w:proofErr w:type="gramStart"/>
+      <w:r>
+        <w:t>)</w:t>
+      </w:r>
+      <w:r>
+        <w:t>(</w:t>
+      </w:r>
+      <w:proofErr w:type="gramEnd"/>
+      <w:r>
+        <w:t>részleges PRIMARY KEY)</w:t>
+      </w:r>
+      <w:r>
+        <w:t xml:space="preserve"> (</w:t>
+      </w:r>
+      <w:proofErr w:type="spellStart"/>
+      <w:r>
+        <w:t>optional</w:t>
+      </w:r>
+      <w:proofErr w:type="spellEnd"/>
+      <w:r>
+        <w:t xml:space="preserve"> bővítés utca házszám stb.)</w:t>
+      </w:r>
+    </w:p>
+    <w:p>
+      <w:pPr>
+        <w:pStyle w:val="Listaszerbekezds"/>
+        <w:numPr>
+          <w:ilvl w:val="1"/>
+          <w:numId w:val="1"/>
+        </w:numPr>
+      </w:pPr>
+      <w:proofErr w:type="spellStart"/>
+      <w:proofErr w:type="gramStart"/>
       <w:r>
         <w:t>Address</w:t>
       </w:r>
-      <w:r>
-        <w:t>(részleges PRIMARY KEY)</w:t>
+      <w:proofErr w:type="spellEnd"/>
+      <w:r>
+        <w:t>(</w:t>
+      </w:r>
+      <w:proofErr w:type="gramEnd"/>
+      <w:r>
+        <w:t>részleges PRIMARY KEY)</w:t>
       </w:r>
     </w:p>
     <w:p>
@@ -515,7 +726,15 @@
         <w:t>Kiszállító?</w:t>
       </w:r>
       <w:r>
-        <w:t xml:space="preserve"> (optional)</w:t>
+        <w:t xml:space="preserve"> (</w:t>
+      </w:r>
+      <w:proofErr w:type="spellStart"/>
+      <w:r>
+        <w:t>optional</w:t>
+      </w:r>
+      <w:proofErr w:type="spellEnd"/>
+      <w:r>
+        <w:t>)</w:t>
       </w:r>
     </w:p>
     <w:p>
@@ -530,7 +749,15 @@
         <w:t>Eladó</w:t>
       </w:r>
       <w:r>
-        <w:t xml:space="preserve"> (optional)</w:t>
+        <w:t xml:space="preserve"> (</w:t>
+      </w:r>
+      <w:proofErr w:type="spellStart"/>
+      <w:r>
+        <w:t>optional</w:t>
+      </w:r>
+      <w:proofErr w:type="spellEnd"/>
+      <w:r>
+        <w:t>)</w:t>
       </w:r>
     </w:p>
     <w:p>
@@ -541,23 +768,112 @@
           <w:numId w:val="1"/>
         </w:numPr>
       </w:pPr>
+      <w:proofErr w:type="spellStart"/>
       <w:r>
         <w:t>Cart</w:t>
       </w:r>
-      <w:r>
-        <w:t xml:space="preserve"> – az aktuális elemek listája, amit kosarába rakott a felhasználó, sikeres fizetés esetén lenullázódik, átkerül a purchase-be COOKIE</w:t>
-      </w:r>
-    </w:p>
-    <w:p>
-      <w:pPr>
-        <w:pStyle w:val="Listaszerbekezds"/>
-        <w:numPr>
-          <w:ilvl w:val="1"/>
-          <w:numId w:val="1"/>
-        </w:numPr>
-      </w:pPr>
-      <w:r>
-        <w:t>Cust_ID(FK)</w:t>
+      <w:proofErr w:type="spellEnd"/>
+      <w:r>
+        <w:t xml:space="preserve"> – az aktuális elemek listája, amit kosarába rakott a felhasználó, sikeres fizetés esetén </w:t>
+      </w:r>
+      <w:proofErr w:type="spellStart"/>
+      <w:r>
+        <w:t>lenullázódik</w:t>
+      </w:r>
+      <w:proofErr w:type="spellEnd"/>
+      <w:r>
+        <w:t xml:space="preserve">, </w:t>
+      </w:r>
+      <w:proofErr w:type="spellStart"/>
+      <w:r>
+        <w:t>átke</w:t>
+      </w:r>
+      <w:proofErr w:type="spellEnd"/>
+      <w:r>
+        <w:rPr>
+          <w:noProof/>
+        </w:rPr>
+        <w:drawing>
+          <wp:inline distT="0" distB="0" distL="0" distR="0" wp14:anchorId="70B1EF48" wp14:editId="08372752">
+            <wp:extent cx="3429000" cy="3429000"/>
+            <wp:effectExtent l="0" t="0" r="0" b="0"/>
+            <wp:docPr id="1" name="Kép 1"/>
+            <wp:cNvGraphicFramePr>
+              <a:graphicFrameLocks xmlns:a="http://schemas.openxmlformats.org/drawingml/2006/main" noChangeAspect="1"/>
+            </wp:cNvGraphicFramePr>
+            <a:graphic xmlns:a="http://schemas.openxmlformats.org/drawingml/2006/main">
+              <a:graphicData uri="http://schemas.openxmlformats.org/drawingml/2006/picture">
+                <pic:pic xmlns:pic="http://schemas.openxmlformats.org/drawingml/2006/picture">
+                  <pic:nvPicPr>
+                    <pic:cNvPr id="0" name="Picture 1"/>
+                    <pic:cNvPicPr>
+                      <a:picLocks noChangeAspect="1" noChangeArrowheads="1"/>
+                    </pic:cNvPicPr>
+                  </pic:nvPicPr>
+                  <pic:blipFill>
+                    <a:blip r:embed="rId5">
+                      <a:extLst>
+                        <a:ext uri="{28A0092B-C50C-407E-A947-70E740481C1C}">
+                          <a14:useLocalDpi xmlns:a14="http://schemas.microsoft.com/office/drawing/2010/main" val="0"/>
+                        </a:ext>
+                      </a:extLst>
+                    </a:blip>
+                    <a:srcRect/>
+                    <a:stretch>
+                      <a:fillRect/>
+                    </a:stretch>
+                  </pic:blipFill>
+                  <pic:spPr bwMode="auto">
+                    <a:xfrm>
+                      <a:off x="0" y="0"/>
+                      <a:ext cx="3429000" cy="3429000"/>
+                    </a:xfrm>
+                    <a:prstGeom prst="rect">
+                      <a:avLst/>
+                    </a:prstGeom>
+                    <a:noFill/>
+                    <a:ln>
+                      <a:noFill/>
+                    </a:ln>
+                  </pic:spPr>
+                </pic:pic>
+              </a:graphicData>
+            </a:graphic>
+          </wp:inline>
+        </w:drawing>
+      </w:r>
+      <w:proofErr w:type="spellStart"/>
+      <w:r>
+        <w:t>rül</w:t>
+      </w:r>
+      <w:proofErr w:type="spellEnd"/>
+      <w:r>
+        <w:t xml:space="preserve"> a </w:t>
+      </w:r>
+      <w:proofErr w:type="spellStart"/>
+      <w:r>
+        <w:t>purchase</w:t>
+      </w:r>
+      <w:proofErr w:type="spellEnd"/>
+      <w:r>
+        <w:t>-be COOKIE</w:t>
+      </w:r>
+    </w:p>
+    <w:p>
+      <w:pPr>
+        <w:pStyle w:val="Listaszerbekezds"/>
+        <w:numPr>
+          <w:ilvl w:val="1"/>
+          <w:numId w:val="1"/>
+        </w:numPr>
+      </w:pPr>
+      <w:proofErr w:type="spellStart"/>
+      <w:r>
+        <w:t>Cust_ID</w:t>
+      </w:r>
+      <w:proofErr w:type="spellEnd"/>
+      <w:r>
+        <w:t>(FK)</w:t>
       </w:r>
       <w:r>
         <w:t xml:space="preserve"> (részleges PRIMARY KEY)</w:t>
@@ -571,8 +887,13 @@
           <w:numId w:val="1"/>
         </w:numPr>
       </w:pPr>
-      <w:r>
-        <w:t>product_ID (FK)</w:t>
+      <w:proofErr w:type="spellStart"/>
+      <w:r>
+        <w:t>product_ID</w:t>
+      </w:r>
+      <w:proofErr w:type="spellEnd"/>
+      <w:r>
+        <w:t xml:space="preserve"> (FK)</w:t>
       </w:r>
       <w:r>
         <w:t xml:space="preserve"> (részleges PRIMARY KEY)</w:t>
@@ -586,9 +907,11 @@
           <w:numId w:val="1"/>
         </w:numPr>
       </w:pPr>
+      <w:proofErr w:type="spellStart"/>
       <w:r>
         <w:t>Cart_Quantity</w:t>
       </w:r>
+      <w:proofErr w:type="spellEnd"/>
     </w:p>
     <w:p>
       <w:pPr>
@@ -608,14 +931,35 @@
           <w:numId w:val="1"/>
         </w:numPr>
       </w:pPr>
+      <w:proofErr w:type="spellStart"/>
       <w:r>
         <w:t>Purchase</w:t>
       </w:r>
       <w:r>
-        <w:t xml:space="preserve">d </w:t>
-      </w:r>
-      <w:r>
-        <w:t>(Product - Customer)</w:t>
+        <w:t>d</w:t>
+      </w:r>
+      <w:proofErr w:type="spellEnd"/>
+      <w:r>
+        <w:t xml:space="preserve"> </w:t>
+      </w:r>
+      <w:r>
+        <w:t>(</w:t>
+      </w:r>
+      <w:proofErr w:type="spellStart"/>
+      <w:r>
+        <w:t>Product</w:t>
+      </w:r>
+      <w:proofErr w:type="spellEnd"/>
+      <w:r>
+        <w:t xml:space="preserve"> - </w:t>
+      </w:r>
+      <w:proofErr w:type="spellStart"/>
+      <w:r>
+        <w:t>Customer</w:t>
+      </w:r>
+      <w:proofErr w:type="spellEnd"/>
+      <w:r>
+        <w:t>)</w:t>
       </w:r>
       <w:r>
         <w:t xml:space="preserve"> azokat a vásárlásokat tároljuk, amik megtörténtek, mindig hozzáfűzzük a vásárlásokat</w:t>
@@ -629,32 +973,63 @@
           <w:numId w:val="1"/>
         </w:numPr>
       </w:pPr>
-      <w:r>
-        <w:t>Product_ID(FK)(PRIMARY KEY)</w:t>
-      </w:r>
-    </w:p>
-    <w:p>
-      <w:pPr>
-        <w:pStyle w:val="Listaszerbekezds"/>
-        <w:numPr>
-          <w:ilvl w:val="1"/>
-          <w:numId w:val="1"/>
-        </w:numPr>
-      </w:pPr>
-      <w:r>
-        <w:t>Cust_ID(FK)(PRIMARY KEY)</w:t>
-      </w:r>
-    </w:p>
-    <w:p>
-      <w:pPr>
-        <w:pStyle w:val="Listaszerbekezds"/>
-        <w:numPr>
-          <w:ilvl w:val="1"/>
-          <w:numId w:val="1"/>
-        </w:numPr>
-      </w:pPr>
-      <w:r>
-        <w:t xml:space="preserve">Quantity </w:t>
+      <w:proofErr w:type="spellStart"/>
+      <w:r>
+        <w:t>Product_ID</w:t>
+      </w:r>
+      <w:proofErr w:type="spellEnd"/>
+      <w:r>
+        <w:t>(FK</w:t>
+      </w:r>
+      <w:proofErr w:type="gramStart"/>
+      <w:r>
+        <w:t>)(</w:t>
+      </w:r>
+      <w:proofErr w:type="gramEnd"/>
+      <w:r>
+        <w:t>PRIMARY KEY)</w:t>
+      </w:r>
+    </w:p>
+    <w:p>
+      <w:pPr>
+        <w:pStyle w:val="Listaszerbekezds"/>
+        <w:numPr>
+          <w:ilvl w:val="1"/>
+          <w:numId w:val="1"/>
+        </w:numPr>
+      </w:pPr>
+      <w:proofErr w:type="spellStart"/>
+      <w:r>
+        <w:t>Cust_ID</w:t>
+      </w:r>
+      <w:proofErr w:type="spellEnd"/>
+      <w:r>
+        <w:t>(FK</w:t>
+      </w:r>
+      <w:proofErr w:type="gramStart"/>
+      <w:r>
+        <w:t>)(</w:t>
+      </w:r>
+      <w:proofErr w:type="gramEnd"/>
+      <w:r>
+        <w:t>PRIMARY KEY)</w:t>
+      </w:r>
+    </w:p>
+    <w:p>
+      <w:pPr>
+        <w:pStyle w:val="Listaszerbekezds"/>
+        <w:numPr>
+          <w:ilvl w:val="1"/>
+          <w:numId w:val="1"/>
+        </w:numPr>
+      </w:pPr>
+      <w:proofErr w:type="spellStart"/>
+      <w:r>
+        <w:t>Quantity</w:t>
+      </w:r>
+      <w:proofErr w:type="spellEnd"/>
+      <w:r>
+        <w:t xml:space="preserve"> </w:t>
       </w:r>
     </w:p>
     <w:p/>
@@ -673,7 +1048,15 @@
     </w:p>
     <w:p>
       <w:r>
-        <w:t>megérteni mi hogy működik</w:t>
+        <w:t xml:space="preserve">megérteni </w:t>
+      </w:r>
+      <w:proofErr w:type="gramStart"/>
+      <w:r>
+        <w:t>mi</w:t>
+      </w:r>
+      <w:proofErr w:type="gramEnd"/>
+      <w:r>
+        <w:t xml:space="preserve"> hogy működik</w:t>
       </w:r>
     </w:p>
     <w:sectPr>
@@ -1046,6 +1429,7 @@
     <w:lsdException w:name="HTML Sample" w:semiHidden="1" w:unhideWhenUsed="1"/>
     <w:lsdException w:name="HTML Typewriter" w:semiHidden="1" w:unhideWhenUsed="1"/>
     <w:lsdException w:name="HTML Variable" w:semiHidden="1" w:unhideWhenUsed="1"/>
+    <w:lsdException w:name="Normal Table" w:semiHidden="1" w:unhideWhenUsed="1"/>
     <w:lsdException w:name="annotation subject" w:semiHidden="1" w:unhideWhenUsed="1"/>
     <w:lsdException w:name="No List" w:semiHidden="1" w:unhideWhenUsed="1"/>
     <w:lsdException w:name="Outline List 1" w:semiHidden="1" w:unhideWhenUsed="1"/>
@@ -1092,8 +1476,10 @@
     <w:lsdException w:name="Table Subtle 2" w:semiHidden="1" w:unhideWhenUsed="1"/>
     <w:lsdException w:name="Table Web 1" w:semiHidden="1" w:unhideWhenUsed="1"/>
     <w:lsdException w:name="Table Web 2" w:semiHidden="1" w:unhideWhenUsed="1"/>
+    <w:lsdException w:name="Table Web 3" w:semiHidden="1" w:unhideWhenUsed="1"/>
     <w:lsdException w:name="Balloon Text" w:semiHidden="1" w:unhideWhenUsed="1"/>
     <w:lsdException w:name="Table Grid" w:uiPriority="39"/>
+    <w:lsdException w:name="Table Theme" w:semiHidden="1" w:unhideWhenUsed="1"/>
     <w:lsdException w:name="Placeholder Text" w:semiHidden="1"/>
     <w:lsdException w:name="No Spacing" w:uiPriority="1" w:qFormat="1"/>
     <w:lsdException w:name="Light Shading" w:uiPriority="60"/>

</xml_diff>